<commit_message>
Removing Comments About Comma Separation Being Valid
</commit_message>
<xml_diff>
--- a/Sample Files/Calc 8/Table_Template - 5 Thermal - Copy.docx
+++ b/Sample Files/Calc 8/Table_Template - 5 Thermal - Copy.docx
@@ -275,7 +275,7 @@
           </w:tcPr>
           <w:p>
             <w:r>
-              <w:t>2</w:t>
+              <w:t>28</w:t>
             </w:r>
           </w:p>
         </w:tc>
@@ -1645,7 +1645,7 @@
           </w:tcPr>
           <w:p>
             <w:r>
-              <w:t>626</w:t>
+              <w:t>1</w:t>
             </w:r>
           </w:p>
         </w:tc>
@@ -1655,27 +1655,27 @@
           </w:tcPr>
           <w:p>
             <w:r>
-              <w:t>32</w:t>
-            </w:r>
-          </w:p>
-        </w:tc>
-        <w:tc>
-          <w:tcPr>
-            <w:tcW w:w="948" w:type="dxa"/>
-          </w:tcPr>
-          <w:p>
-            <w:r>
-              <w:t>0</w:t>
-            </w:r>
-          </w:p>
-        </w:tc>
-        <w:tc>
-          <w:tcPr>
-            <w:tcW w:w="948" w:type="dxa"/>
-          </w:tcPr>
-          <w:p>
-            <w:r>
-              <w:t>32</w:t>
+              <w:t>-21</w:t>
+            </w:r>
+          </w:p>
+        </w:tc>
+        <w:tc>
+          <w:tcPr>
+            <w:tcW w:w="948" w:type="dxa"/>
+          </w:tcPr>
+          <w:p>
+            <w:r>
+              <w:t>7</w:t>
+            </w:r>
+          </w:p>
+        </w:tc>
+        <w:tc>
+          <w:tcPr>
+            <w:tcW w:w="948" w:type="dxa"/>
+          </w:tcPr>
+          <w:p>
+            <w:r>
+              <w:t>22</w:t>
             </w:r>
           </w:p>
         </w:tc>
@@ -1685,27 +1685,27 @@
           </w:tcPr>
           <w:p>
             <w:r>
-              <w:t>-50</w:t>
-            </w:r>
-          </w:p>
-        </w:tc>
-        <w:tc>
-          <w:tcPr>
-            <w:tcW w:w="948" w:type="dxa"/>
-          </w:tcPr>
-          <w:p>
-            <w:r>
-              <w:t>531</w:t>
-            </w:r>
-          </w:p>
-        </w:tc>
-        <w:tc>
-          <w:tcPr>
-            <w:tcW w:w="948" w:type="dxa"/>
-          </w:tcPr>
-          <w:p>
-            <w:r>
-              <w:t>19</w:t>
+              <w:t>36</w:t>
+            </w:r>
+          </w:p>
+        </w:tc>
+        <w:tc>
+          <w:tcPr>
+            <w:tcW w:w="948" w:type="dxa"/>
+          </w:tcPr>
+          <w:p>
+            <w:r>
+              <w:t>16</w:t>
+            </w:r>
+          </w:p>
+        </w:tc>
+        <w:tc>
+          <w:tcPr>
+            <w:tcW w:w="948" w:type="dxa"/>
+          </w:tcPr>
+          <w:p>
+            <w:r>
+              <w:t>-9</w:t>
             </w:r>
           </w:p>
         </w:tc>
@@ -1715,7 +1715,7 @@
           </w:tcPr>
           <w:p>
             <w:r>
-              <w:t>531</w:t>
+              <w:t>18</w:t>
             </w:r>
           </w:p>
         </w:tc>
@@ -1768,7 +1768,7 @@
           </w:tcPr>
           <w:p>
             <w:r>
-              <w:t>523</w:t>
+              <w:t>0</w:t>
             </w:r>
           </w:p>
         </w:tc>
@@ -1778,27 +1778,27 @@
           </w:tcPr>
           <w:p>
             <w:r>
-              <w:t>2931</w:t>
-            </w:r>
-          </w:p>
-        </w:tc>
-        <w:tc>
-          <w:tcPr>
-            <w:tcW w:w="948" w:type="dxa"/>
-          </w:tcPr>
-          <w:p>
-            <w:r>
-              <w:t>734</w:t>
-            </w:r>
-          </w:p>
-        </w:tc>
-        <w:tc>
-          <w:tcPr>
-            <w:tcW w:w="948" w:type="dxa"/>
-          </w:tcPr>
-          <w:p>
-            <w:r>
-              <w:t>3022</w:t>
+              <w:t>0</w:t>
+            </w:r>
+          </w:p>
+        </w:tc>
+        <w:tc>
+          <w:tcPr>
+            <w:tcW w:w="948" w:type="dxa"/>
+          </w:tcPr>
+          <w:p>
+            <w:r>
+              <w:t>0</w:t>
+            </w:r>
+          </w:p>
+        </w:tc>
+        <w:tc>
+          <w:tcPr>
+            <w:tcW w:w="948" w:type="dxa"/>
+          </w:tcPr>
+          <w:p>
+            <w:r>
+              <w:t>0</w:t>
             </w:r>
           </w:p>
         </w:tc>
@@ -1808,27 +1808,27 @@
           </w:tcPr>
           <w:p>
             <w:r>
-              <w:t>-4000</w:t>
-            </w:r>
-          </w:p>
-        </w:tc>
-        <w:tc>
-          <w:tcPr>
-            <w:tcW w:w="948" w:type="dxa"/>
-          </w:tcPr>
-          <w:p>
-            <w:r>
-              <w:t>-2245</w:t>
-            </w:r>
-          </w:p>
-        </w:tc>
-        <w:tc>
-          <w:tcPr>
-            <w:tcW w:w="948" w:type="dxa"/>
-          </w:tcPr>
-          <w:p>
-            <w:r>
-              <w:t>11561</w:t>
+              <w:t>0</w:t>
+            </w:r>
+          </w:p>
+        </w:tc>
+        <w:tc>
+          <w:tcPr>
+            <w:tcW w:w="948" w:type="dxa"/>
+          </w:tcPr>
+          <w:p>
+            <w:r>
+              <w:t>0</w:t>
+            </w:r>
+          </w:p>
+        </w:tc>
+        <w:tc>
+          <w:tcPr>
+            <w:tcW w:w="948" w:type="dxa"/>
+          </w:tcPr>
+          <w:p>
+            <w:r>
+              <w:t>0</w:t>
             </w:r>
           </w:p>
         </w:tc>
@@ -1838,7 +1838,7 @@
           </w:tcPr>
           <w:p>
             <w:r>
-              <w:t>11777</w:t>
+              <w:t>0</w:t>
             </w:r>
           </w:p>
         </w:tc>
@@ -1891,7 +1891,7 @@
           </w:tcPr>
           <w:p>
             <w:r>
-              <w:t>0</w:t>
+              <w:t>4</w:t>
             </w:r>
           </w:p>
         </w:tc>
@@ -1901,27 +1901,27 @@
           </w:tcPr>
           <w:p>
             <w:r>
-              <w:t>0</w:t>
-            </w:r>
-          </w:p>
-        </w:tc>
-        <w:tc>
-          <w:tcPr>
-            <w:tcW w:w="948" w:type="dxa"/>
-          </w:tcPr>
-          <w:p>
-            <w:r>
-              <w:t>0</w:t>
-            </w:r>
-          </w:p>
-        </w:tc>
-        <w:tc>
-          <w:tcPr>
-            <w:tcW w:w="948" w:type="dxa"/>
-          </w:tcPr>
-          <w:p>
-            <w:r>
-              <w:t>0</w:t>
+              <w:t>-30</w:t>
+            </w:r>
+          </w:p>
+        </w:tc>
+        <w:tc>
+          <w:tcPr>
+            <w:tcW w:w="948" w:type="dxa"/>
+          </w:tcPr>
+          <w:p>
+            <w:r>
+              <w:t>10</w:t>
+            </w:r>
+          </w:p>
+        </w:tc>
+        <w:tc>
+          <w:tcPr>
+            <w:tcW w:w="948" w:type="dxa"/>
+          </w:tcPr>
+          <w:p>
+            <w:r>
+              <w:t>32</w:t>
             </w:r>
           </w:p>
         </w:tc>
@@ -1931,27 +1931,27 @@
           </w:tcPr>
           <w:p>
             <w:r>
-              <w:t>-4000</w:t>
-            </w:r>
-          </w:p>
-        </w:tc>
-        <w:tc>
-          <w:tcPr>
-            <w:tcW w:w="948" w:type="dxa"/>
-          </w:tcPr>
-          <w:p>
-            <w:r>
-              <w:t>-2245</w:t>
-            </w:r>
-          </w:p>
-        </w:tc>
-        <w:tc>
-          <w:tcPr>
-            <w:tcW w:w="948" w:type="dxa"/>
-          </w:tcPr>
-          <w:p>
-            <w:r>
-              <w:t>11561</w:t>
+              <w:t>120</w:t>
+            </w:r>
+          </w:p>
+        </w:tc>
+        <w:tc>
+          <w:tcPr>
+            <w:tcW w:w="948" w:type="dxa"/>
+          </w:tcPr>
+          <w:p>
+            <w:r>
+              <w:t>30</w:t>
+            </w:r>
+          </w:p>
+        </w:tc>
+        <w:tc>
+          <w:tcPr>
+            <w:tcW w:w="948" w:type="dxa"/>
+          </w:tcPr>
+          <w:p>
+            <w:r>
+              <w:t>52</w:t>
             </w:r>
           </w:p>
         </w:tc>
@@ -1961,7 +1961,7 @@
           </w:tcPr>
           <w:p>
             <w:r>
-              <w:t>11777</w:t>
+              <w:t>60</w:t>
             </w:r>
           </w:p>
         </w:tc>
@@ -2011,81 +2011,49 @@
           <w:tcPr>
             <w:tcW w:w="1194" w:type="dxa"/>
           </w:tcPr>
-          <w:p>
-            <w:r>
-              <w:t>0</w:t>
-            </w:r>
-          </w:p>
+          <w:p/>
         </w:tc>
         <w:tc>
           <w:tcPr>
             <w:tcW w:w="787" w:type="dxa"/>
           </w:tcPr>
-          <w:p>
-            <w:r>
-              <w:t>0</w:t>
-            </w:r>
-          </w:p>
-        </w:tc>
-        <w:tc>
-          <w:tcPr>
-            <w:tcW w:w="948" w:type="dxa"/>
-          </w:tcPr>
-          <w:p>
-            <w:r>
-              <w:t>0</w:t>
-            </w:r>
-          </w:p>
-        </w:tc>
-        <w:tc>
-          <w:tcPr>
-            <w:tcW w:w="948" w:type="dxa"/>
-          </w:tcPr>
-          <w:p>
-            <w:r>
-              <w:t>0</w:t>
-            </w:r>
-          </w:p>
+          <w:p/>
+        </w:tc>
+        <w:tc>
+          <w:tcPr>
+            <w:tcW w:w="948" w:type="dxa"/>
+          </w:tcPr>
+          <w:p/>
+        </w:tc>
+        <w:tc>
+          <w:tcPr>
+            <w:tcW w:w="948" w:type="dxa"/>
+          </w:tcPr>
+          <w:p/>
         </w:tc>
         <w:tc>
           <w:tcPr>
             <w:tcW w:w="1096" w:type="dxa"/>
           </w:tcPr>
-          <w:p>
-            <w:r>
-              <w:t>0</w:t>
-            </w:r>
-          </w:p>
-        </w:tc>
-        <w:tc>
-          <w:tcPr>
-            <w:tcW w:w="948" w:type="dxa"/>
-          </w:tcPr>
-          <w:p>
-            <w:r>
-              <w:t>0</w:t>
-            </w:r>
-          </w:p>
-        </w:tc>
-        <w:tc>
-          <w:tcPr>
-            <w:tcW w:w="948" w:type="dxa"/>
-          </w:tcPr>
-          <w:p>
-            <w:r>
-              <w:t>0</w:t>
-            </w:r>
-          </w:p>
+          <w:p/>
+        </w:tc>
+        <w:tc>
+          <w:tcPr>
+            <w:tcW w:w="948" w:type="dxa"/>
+          </w:tcPr>
+          <w:p/>
+        </w:tc>
+        <w:tc>
+          <w:tcPr>
+            <w:tcW w:w="948" w:type="dxa"/>
+          </w:tcPr>
+          <w:p/>
         </w:tc>
         <w:tc>
           <w:tcPr>
             <w:tcW w:w="966" w:type="dxa"/>
           </w:tcPr>
-          <w:p>
-            <w:r>
-              <w:t>0</w:t>
-            </w:r>
-          </w:p>
+          <w:p/>
         </w:tc>
       </w:tr>
       <w:tr>
@@ -2133,81 +2101,49 @@
           <w:tcPr>
             <w:tcW w:w="1194" w:type="dxa"/>
           </w:tcPr>
-          <w:p>
-            <w:r>
-              <w:t>0</w:t>
-            </w:r>
-          </w:p>
+          <w:p/>
         </w:tc>
         <w:tc>
           <w:tcPr>
             <w:tcW w:w="787" w:type="dxa"/>
           </w:tcPr>
-          <w:p>
-            <w:r>
-              <w:t>0</w:t>
-            </w:r>
-          </w:p>
-        </w:tc>
-        <w:tc>
-          <w:tcPr>
-            <w:tcW w:w="948" w:type="dxa"/>
-          </w:tcPr>
-          <w:p>
-            <w:r>
-              <w:t>0</w:t>
-            </w:r>
-          </w:p>
-        </w:tc>
-        <w:tc>
-          <w:tcPr>
-            <w:tcW w:w="948" w:type="dxa"/>
-          </w:tcPr>
-          <w:p>
-            <w:r>
-              <w:t>0</w:t>
-            </w:r>
-          </w:p>
+          <w:p/>
+        </w:tc>
+        <w:tc>
+          <w:tcPr>
+            <w:tcW w:w="948" w:type="dxa"/>
+          </w:tcPr>
+          <w:p/>
+        </w:tc>
+        <w:tc>
+          <w:tcPr>
+            <w:tcW w:w="948" w:type="dxa"/>
+          </w:tcPr>
+          <w:p/>
         </w:tc>
         <w:tc>
           <w:tcPr>
             <w:tcW w:w="1096" w:type="dxa"/>
           </w:tcPr>
-          <w:p>
-            <w:r>
-              <w:t>0</w:t>
-            </w:r>
-          </w:p>
-        </w:tc>
-        <w:tc>
-          <w:tcPr>
-            <w:tcW w:w="948" w:type="dxa"/>
-          </w:tcPr>
-          <w:p>
-            <w:r>
-              <w:t>0</w:t>
-            </w:r>
-          </w:p>
-        </w:tc>
-        <w:tc>
-          <w:tcPr>
-            <w:tcW w:w="948" w:type="dxa"/>
-          </w:tcPr>
-          <w:p>
-            <w:r>
-              <w:t>0</w:t>
-            </w:r>
-          </w:p>
+          <w:p/>
+        </w:tc>
+        <w:tc>
+          <w:tcPr>
+            <w:tcW w:w="948" w:type="dxa"/>
+          </w:tcPr>
+          <w:p/>
+        </w:tc>
+        <w:tc>
+          <w:tcPr>
+            <w:tcW w:w="948" w:type="dxa"/>
+          </w:tcPr>
+          <w:p/>
         </w:tc>
         <w:tc>
           <w:tcPr>
             <w:tcW w:w="966" w:type="dxa"/>
           </w:tcPr>
-          <w:p>
-            <w:r>
-              <w:t>0</w:t>
-            </w:r>
-          </w:p>
+          <w:p/>
         </w:tc>
       </w:tr>
       <w:tr>
@@ -2347,7 +2283,7 @@
           </w:tcPr>
           <w:p>
             <w:r>
-              <w:t>1149</w:t>
+              <w:t>5</w:t>
             </w:r>
           </w:p>
         </w:tc>
@@ -2357,27 +2293,27 @@
           </w:tcPr>
           <w:p>
             <w:r>
-              <w:t>2963</w:t>
-            </w:r>
-          </w:p>
-        </w:tc>
-        <w:tc>
-          <w:tcPr>
-            <w:tcW w:w="948" w:type="dxa"/>
-          </w:tcPr>
-          <w:p>
-            <w:r>
-              <w:t>734</w:t>
-            </w:r>
-          </w:p>
-        </w:tc>
-        <w:tc>
-          <w:tcPr>
-            <w:tcW w:w="948" w:type="dxa"/>
-          </w:tcPr>
-          <w:p>
-            <w:r>
-              <w:t>3053</w:t>
+              <w:t>-51</w:t>
+            </w:r>
+          </w:p>
+        </w:tc>
+        <w:tc>
+          <w:tcPr>
+            <w:tcW w:w="948" w:type="dxa"/>
+          </w:tcPr>
+          <w:p>
+            <w:r>
+              <w:t>17</w:t>
+            </w:r>
+          </w:p>
+        </w:tc>
+        <w:tc>
+          <w:tcPr>
+            <w:tcW w:w="948" w:type="dxa"/>
+          </w:tcPr>
+          <w:p>
+            <w:r>
+              <w:t>54</w:t>
             </w:r>
           </w:p>
         </w:tc>
@@ -2387,27 +2323,27 @@
           </w:tcPr>
           <w:p>
             <w:r>
-              <w:t>-4050</w:t>
-            </w:r>
-          </w:p>
-        </w:tc>
-        <w:tc>
-          <w:tcPr>
-            <w:tcW w:w="948" w:type="dxa"/>
-          </w:tcPr>
-          <w:p>
-            <w:r>
-              <w:t>-1714</w:t>
-            </w:r>
-          </w:p>
-        </w:tc>
-        <w:tc>
-          <w:tcPr>
-            <w:tcW w:w="948" w:type="dxa"/>
-          </w:tcPr>
-          <w:p>
-            <w:r>
-              <w:t>11580</w:t>
+              <w:t>156</w:t>
+            </w:r>
+          </w:p>
+        </w:tc>
+        <w:tc>
+          <w:tcPr>
+            <w:tcW w:w="948" w:type="dxa"/>
+          </w:tcPr>
+          <w:p>
+            <w:r>
+              <w:t>46</w:t>
+            </w:r>
+          </w:p>
+        </w:tc>
+        <w:tc>
+          <w:tcPr>
+            <w:tcW w:w="948" w:type="dxa"/>
+          </w:tcPr>
+          <w:p>
+            <w:r>
+              <w:t>43</w:t>
             </w:r>
           </w:p>
         </w:tc>
@@ -2417,7 +2353,7 @@
           </w:tcPr>
           <w:p>
             <w:r>
-              <w:t>11706</w:t>
+              <w:t>63</w:t>
             </w:r>
           </w:p>
         </w:tc>
@@ -2613,7 +2549,7 @@
           </w:tcPr>
           <w:p>
             <w:r>
-              <w:t>1149</w:t>
+              <w:t>5</w:t>
             </w:r>
           </w:p>
         </w:tc>
@@ -2657,7 +2593,7 @@
           </w:tcPr>
           <w:p>
             <w:r>
-              <w:t>3053</w:t>
+              <w:t>54</w:t>
             </w:r>
           </w:p>
         </w:tc>
@@ -2667,7 +2603,7 @@
           </w:tcPr>
           <w:p>
             <w:r>
-              <w:t>4050</w:t>
+              <w:t>156</w:t>
             </w:r>
           </w:p>
         </w:tc>
@@ -2711,7 +2647,7 @@
           </w:tcPr>
           <w:p>
             <w:r>
-              <w:t>11706</w:t>
+              <w:t>63</w:t>
             </w:r>
           </w:p>
         </w:tc>
@@ -60404,7 +60340,7 @@
         <w:noProof/>
       </w:rPr>
       <w:drawing>
-        <wp:anchor distT="0" distB="0" distL="114300" distR="114300" simplePos="0" relativeHeight="251665920" behindDoc="0" locked="1" layoutInCell="1" allowOverlap="1" wp14:anchorId="70D971E0" wp14:editId="60F2937C">
+        <wp:anchor distT="0" distB="0" distL="114300" distR="114300" simplePos="0" relativeHeight="251665920" behindDoc="0" locked="1" layoutInCell="1" allowOverlap="1" wp14:anchorId="03399C31" wp14:editId="5429C390">
           <wp:simplePos x="0" y="0"/>
           <wp:positionH relativeFrom="page">
             <wp:posOffset>6400800</wp:posOffset>
@@ -66587,7 +66523,12 @@
 </file>
 
 <file path=customXml/item1.xml><?xml version="1.0" encoding="utf-8"?>
-<b:Sources xmlns:b="http://schemas.openxmlformats.org/officeDocument/2006/bibliography" xmlns="http://schemas.openxmlformats.org/officeDocument/2006/bibliography" SelectedStyle="\APA.XSL" StyleName="APA"/>
+<?mso-contentType ?>
+<FormTemplates xmlns="http://schemas.microsoft.com/sharepoint/v3/contenttype/forms">
+  <Display>DocumentLibraryForm</Display>
+  <Edit>DocumentLibraryForm</Edit>
+  <New>DocumentLibraryForm</New>
+</FormTemplates>
 </file>
 
 <file path=customXml/item2.xml><?xml version="1.0" encoding="utf-8"?>
@@ -67020,12 +66961,7 @@
 </file>
 
 <file path=customXml/item3.xml><?xml version="1.0" encoding="utf-8"?>
-<?mso-contentType ?>
-<FormTemplates xmlns="http://schemas.microsoft.com/sharepoint/v3/contenttype/forms">
-  <Display>DocumentLibraryForm</Display>
-  <Edit>DocumentLibraryForm</Edit>
-  <New>DocumentLibraryForm</New>
-</FormTemplates>
+<b:Sources xmlns:b="http://schemas.openxmlformats.org/officeDocument/2006/bibliography" xmlns="http://schemas.openxmlformats.org/officeDocument/2006/bibliography" SelectedStyle="\APA.XSL" StyleName="APA"/>
 </file>
 
 <file path=customXml/item4.xml><?xml version="1.0" encoding="utf-8"?>
@@ -67075,9 +67011,9 @@
 </file>
 
 <file path=customXml/itemProps1.xml><?xml version="1.0" encoding="utf-8"?>
-<ds:datastoreItem xmlns:ds="http://schemas.openxmlformats.org/officeDocument/2006/customXml" ds:itemID="{A36E4256-C3EE-46F3-A51A-5427160AFCB0}">
+<ds:datastoreItem xmlns:ds="http://schemas.openxmlformats.org/officeDocument/2006/customXml" ds:itemID="{54CEAE25-4477-4F3B-A872-3D87A3FEE61F}">
   <ds:schemaRefs>
-    <ds:schemaRef ds:uri="http://schemas.openxmlformats.org/officeDocument/2006/bibliography"/>
+    <ds:schemaRef ds:uri="http://schemas.microsoft.com/sharepoint/v3/contenttype/forms"/>
   </ds:schemaRefs>
 </ds:datastoreItem>
 </file>
@@ -67103,9 +67039,9 @@
 </file>
 
 <file path=customXml/itemProps3.xml><?xml version="1.0" encoding="utf-8"?>
-<ds:datastoreItem xmlns:ds="http://schemas.openxmlformats.org/officeDocument/2006/customXml" ds:itemID="{54CEAE25-4477-4F3B-A872-3D87A3FEE61F}">
+<ds:datastoreItem xmlns:ds="http://schemas.openxmlformats.org/officeDocument/2006/customXml" ds:itemID="{A36E4256-C3EE-46F3-A51A-5427160AFCB0}">
   <ds:schemaRefs>
-    <ds:schemaRef ds:uri="http://schemas.microsoft.com/sharepoint/v3/contenttype/forms"/>
+    <ds:schemaRef ds:uri="http://schemas.openxmlformats.org/officeDocument/2006/bibliography"/>
   </ds:schemaRefs>
 </ds:datastoreItem>
 </file>

</xml_diff>